<commit_message>
Update current project with link and screenshots
</commit_message>
<xml_diff>
--- a/Week7_ProjectStart_Jenkins/Project_HospitalManagementSystem.docx
+++ b/Week7_ProjectStart_Jenkins/Project_HospitalManagementSystem.docx
@@ -60,10 +60,7 @@
     </w:p>
     <w:p>
       <w:r>
-        <w:t xml:space="preserve">This project </w:t>
-      </w:r>
-      <w:r>
-        <w:t>aims at building an App for the hospital</w:t>
+        <w:t>This project aims at building an App for the hospital</w:t>
       </w:r>
       <w:r>
         <w:t xml:space="preserve"> using </w:t>
@@ -183,10 +180,7 @@
         <w:t xml:space="preserve"> the</w:t>
       </w:r>
       <w:r>
-        <w:t xml:space="preserve"> RECORD table.</w:t>
-      </w:r>
-      <w:r>
-        <w:t xml:space="preserve"> </w:t>
+        <w:t xml:space="preserve"> RECORD table. </w:t>
       </w:r>
     </w:p>
     <w:p>
@@ -305,13 +299,7 @@
     </w:p>
     <w:p>
       <w:r>
-        <w:t xml:space="preserve">              </w:t>
-      </w:r>
-      <w:r>
-        <w:t xml:space="preserve">– </w:t>
-      </w:r>
-      <w:r>
-        <w:t>Data display</w:t>
+        <w:t xml:space="preserve">              – Data display</w:t>
       </w:r>
     </w:p>
     <w:p/>
@@ -390,7 +378,342 @@
         <w:jc w:val="center"/>
       </w:pPr>
     </w:p>
+    <w:p>
+      <w:pPr>
+        <w:jc w:val="center"/>
+      </w:pPr>
+    </w:p>
+    <w:p>
+      <w:pPr>
+        <w:jc w:val="center"/>
+      </w:pPr>
+    </w:p>
+    <w:p>
+      <w:pPr>
+        <w:jc w:val="center"/>
+      </w:pPr>
+    </w:p>
+    <w:p>
+      <w:pPr>
+        <w:jc w:val="center"/>
+      </w:pPr>
+    </w:p>
+    <w:p>
+      <w:pPr>
+        <w:jc w:val="center"/>
+      </w:pPr>
+    </w:p>
+    <w:p>
+      <w:pPr>
+        <w:jc w:val="center"/>
+      </w:pPr>
+    </w:p>
+    <w:p>
+      <w:pPr>
+        <w:jc w:val="center"/>
+      </w:pPr>
+    </w:p>
+    <w:p>
+      <w:pPr>
+        <w:jc w:val="center"/>
+      </w:pPr>
+    </w:p>
+    <w:p>
+      <w:pPr>
+        <w:jc w:val="center"/>
+      </w:pPr>
+    </w:p>
+    <w:p>
+      <w:pPr>
+        <w:jc w:val="center"/>
+      </w:pPr>
+    </w:p>
+    <w:p>
+      <w:pPr>
+        <w:jc w:val="center"/>
+      </w:pPr>
+    </w:p>
+    <w:p>
+      <w:pPr>
+        <w:jc w:val="center"/>
+      </w:pPr>
+      <w:r>
+        <w:lastRenderedPageBreak/>
+        <w:t>Progress Breakdown with Screenshots</w:t>
+      </w:r>
+    </w:p>
+    <w:p>
+      <w:pPr>
+        <w:jc w:val="center"/>
+      </w:pPr>
+    </w:p>
+    <w:p>
+      <w:pPr>
+        <w:jc w:val="center"/>
+      </w:pPr>
+    </w:p>
+    <w:p>
+      <w:pPr>
+        <w:rPr>
+          <w:rFonts w:ascii="Calibri" w:eastAsia="Calibri" w:hAnsi="Calibri" w:cs="Calibri"/>
+        </w:rPr>
+      </w:pPr>
+      <w:r>
+        <w:rPr>
+          <w:rFonts w:ascii="Calibri" w:eastAsia="Calibri" w:hAnsi="Calibri" w:cs="Calibri"/>
+          <w:b/>
+        </w:rPr>
+        <w:t>LCD Project Link</w:t>
+      </w:r>
+    </w:p>
+    <w:p>
+      <w:pPr>
+        <w:rPr>
+          <w:rFonts w:ascii="Calibri" w:eastAsia="Calibri" w:hAnsi="Calibri" w:cs="Calibri"/>
+        </w:rPr>
+      </w:pPr>
+    </w:p>
+    <w:p>
+      <w:pPr>
+        <w:rPr>
+          <w:rFonts w:ascii="Calibri" w:eastAsia="Calibri" w:hAnsi="Calibri" w:cs="Calibri"/>
+        </w:rPr>
+      </w:pPr>
+      <w:r>
+        <w:rPr>
+          <w:rFonts w:ascii="Calibri" w:eastAsia="Calibri" w:hAnsi="Calibri" w:cs="Calibri"/>
+        </w:rPr>
+        <w:t>'</w:t>
+      </w:r>
+      <w:hyperlink r:id="rId6">
+        <w:r>
+          <w:rPr>
+            <w:rFonts w:ascii="Calibri" w:eastAsia="Calibri" w:hAnsi="Calibri" w:cs="Calibri"/>
+            <w:color w:val="0000FF"/>
+            <w:u w:val="single"/>
+          </w:rPr>
+          <w:t>https://personal-zrlx21e6.outsystemscloud.com/HospitalManagementSystem</w:t>
+        </w:r>
+      </w:hyperlink>
+      <w:r>
+        <w:rPr>
+          <w:rFonts w:ascii="Calibri" w:eastAsia="Calibri" w:hAnsi="Calibri" w:cs="Calibri"/>
+        </w:rPr>
+        <w:t>'.</w:t>
+      </w:r>
+    </w:p>
+    <w:p>
+      <w:pPr>
+        <w:rPr>
+          <w:rFonts w:ascii="Calibri" w:eastAsia="Calibri" w:hAnsi="Calibri" w:cs="Calibri"/>
+        </w:rPr>
+      </w:pPr>
+    </w:p>
+    <w:p>
+      <w:pPr>
+        <w:jc w:val="center"/>
+      </w:pPr>
+    </w:p>
+    <w:p>
+      <w:pPr>
+        <w:jc w:val="center"/>
+      </w:pPr>
+    </w:p>
+    <w:p>
+      <w:pPr>
+        <w:jc w:val="center"/>
+      </w:pPr>
+      <w:r>
+        <w:rPr>
+          <w:noProof/>
+        </w:rPr>
+        <w:object w:dxaOrig="6494" w:dyaOrig="9585" w14:anchorId="0FE3A457">
+          <v:rect id="rectole0000000000" o:spid="_x0000_i1031" alt="" style="width:324.9pt;height:479.4pt;mso-width-percent:0;mso-height-percent:0;mso-width-percent:0;mso-height-percent:0" o:ole="" o:preferrelative="t" stroked="f">
+            <v:imagedata r:id="rId7" o:title=""/>
+          </v:rect>
+          <o:OLEObject Type="Embed" ProgID="StaticDib" ShapeID="rectole0000000000" DrawAspect="Content" ObjectID="_1698450474" r:id="rId8"/>
+        </w:object>
+      </w:r>
+    </w:p>
+    <w:p>
+      <w:pPr>
+        <w:jc w:val="center"/>
+      </w:pPr>
+    </w:p>
+    <w:p>
+      <w:pPr>
+        <w:jc w:val="center"/>
+      </w:pPr>
+    </w:p>
+    <w:p>
+      <w:pPr>
+        <w:jc w:val="center"/>
+      </w:pPr>
+    </w:p>
+    <w:p>
+      <w:pPr>
+        <w:jc w:val="center"/>
+      </w:pPr>
+      <w:r>
+        <w:rPr>
+          <w:noProof/>
+        </w:rPr>
+        <w:object w:dxaOrig="6990" w:dyaOrig="5144" w14:anchorId="0C70AFCE">
+          <v:rect id="rectole0000000006" o:spid="_x0000_i1030" alt="" style="width:349.55pt;height:257.25pt;mso-width-percent:0;mso-height-percent:0;mso-width-percent:0;mso-height-percent:0" o:ole="" o:preferrelative="t" stroked="f">
+            <v:imagedata r:id="rId9" o:title=""/>
+          </v:rect>
+          <o:OLEObject Type="Embed" ProgID="StaticDib" ShapeID="rectole0000000006" DrawAspect="Content" ObjectID="_1698450475" r:id="rId10"/>
+        </w:object>
+      </w:r>
+    </w:p>
+    <w:p>
+      <w:pPr>
+        <w:jc w:val="center"/>
+      </w:pPr>
+    </w:p>
+    <w:p>
+      <w:pPr>
+        <w:jc w:val="center"/>
+      </w:pPr>
+    </w:p>
+    <w:p>
+      <w:pPr>
+        <w:jc w:val="center"/>
+      </w:pPr>
+    </w:p>
+    <w:p>
+      <w:pPr>
+        <w:jc w:val="center"/>
+      </w:pPr>
+      <w:r>
+        <w:rPr>
+          <w:noProof/>
+        </w:rPr>
+        <w:object w:dxaOrig="8310" w:dyaOrig="5910" w14:anchorId="38C5016C">
+          <v:rect id="rectole0000000001" o:spid="_x0000_i1029" alt="" style="width:415.4pt;height:295.4pt;mso-width-percent:0;mso-height-percent:0;mso-width-percent:0;mso-height-percent:0" o:ole="" o:preferrelative="t" stroked="f">
+            <v:imagedata r:id="rId11" o:title=""/>
+          </v:rect>
+          <o:OLEObject Type="Embed" ProgID="StaticDib" ShapeID="rectole0000000001" DrawAspect="Content" ObjectID="_1698450476" r:id="rId12"/>
+        </w:object>
+      </w:r>
+    </w:p>
+    <w:p>
+      <w:pPr>
+        <w:jc w:val="center"/>
+      </w:pPr>
+    </w:p>
+    <w:p>
+      <w:pPr>
+        <w:jc w:val="center"/>
+      </w:pPr>
+    </w:p>
+    <w:p>
+      <w:pPr>
+        <w:jc w:val="center"/>
+      </w:pPr>
+    </w:p>
+    <w:p>
+      <w:pPr>
+        <w:jc w:val="center"/>
+      </w:pPr>
+    </w:p>
+    <w:p>
+      <w:pPr>
+        <w:jc w:val="center"/>
+      </w:pPr>
+      <w:r>
+        <w:rPr>
+          <w:noProof/>
+        </w:rPr>
+        <w:object w:dxaOrig="8310" w:dyaOrig="5444" w14:anchorId="395FCB31">
+          <v:rect id="rectole0000000002" o:spid="_x0000_i1028" alt="" style="width:415.4pt;height:272pt;mso-width-percent:0;mso-height-percent:0;mso-width-percent:0;mso-height-percent:0" o:ole="" o:preferrelative="t" stroked="f">
+            <v:imagedata r:id="rId13" o:title=""/>
+          </v:rect>
+          <o:OLEObject Type="Embed" ProgID="StaticDib" ShapeID="rectole0000000002" DrawAspect="Content" ObjectID="_1698450477" r:id="rId14"/>
+        </w:object>
+      </w:r>
+    </w:p>
     <w:p/>
+    <w:p/>
+    <w:p/>
+    <w:p>
+      <w:pPr>
+        <w:jc w:val="center"/>
+      </w:pPr>
+      <w:r>
+        <w:rPr>
+          <w:noProof/>
+        </w:rPr>
+        <w:object w:dxaOrig="6375" w:dyaOrig="8714" w14:anchorId="1D875F6B">
+          <v:rect id="rectole0000000003" o:spid="_x0000_i1027" alt="" style="width:318.75pt;height:435.7pt;mso-width-percent:0;mso-height-percent:0;mso-width-percent:0;mso-height-percent:0" o:ole="" o:preferrelative="t" stroked="f">
+            <v:imagedata r:id="rId15" o:title=""/>
+          </v:rect>
+          <o:OLEObject Type="Embed" ProgID="StaticDib" ShapeID="rectole0000000003" DrawAspect="Content" ObjectID="_1698450478" r:id="rId16"/>
+        </w:object>
+      </w:r>
+    </w:p>
+    <w:p>
+      <w:pPr>
+        <w:jc w:val="center"/>
+      </w:pPr>
+    </w:p>
+    <w:p>
+      <w:pPr>
+        <w:jc w:val="center"/>
+      </w:pPr>
+    </w:p>
+    <w:p>
+      <w:pPr>
+        <w:jc w:val="center"/>
+      </w:pPr>
+    </w:p>
+    <w:p>
+      <w:pPr>
+        <w:jc w:val="center"/>
+      </w:pPr>
+      <w:r>
+        <w:rPr>
+          <w:noProof/>
+        </w:rPr>
+        <w:object w:dxaOrig="6375" w:dyaOrig="7829" w14:anchorId="488910E3">
+          <v:rect id="rectole0000000005" o:spid="_x0000_i1026" alt="" style="width:318.75pt;height:391.4pt;mso-width-percent:0;mso-height-percent:0;mso-width-percent:0;mso-height-percent:0" o:ole="" o:preferrelative="t" stroked="f">
+            <v:imagedata r:id="rId17" o:title=""/>
+          </v:rect>
+          <o:OLEObject Type="Embed" ProgID="StaticDib" ShapeID="rectole0000000005" DrawAspect="Content" ObjectID="_1698450479" r:id="rId18"/>
+        </w:object>
+      </w:r>
+    </w:p>
+    <w:p>
+      <w:pPr>
+        <w:jc w:val="center"/>
+      </w:pPr>
+    </w:p>
+    <w:p>
+      <w:pPr>
+        <w:jc w:val="center"/>
+      </w:pPr>
+    </w:p>
+    <w:p>
+      <w:pPr>
+        <w:jc w:val="center"/>
+      </w:pPr>
+    </w:p>
+    <w:p>
+      <w:pPr>
+        <w:jc w:val="center"/>
+      </w:pPr>
+      <w:r>
+        <w:rPr>
+          <w:noProof/>
+        </w:rPr>
+        <w:object w:dxaOrig="3525" w:dyaOrig="2234" w14:anchorId="6B82070E">
+          <v:rect id="rectole0000000004" o:spid="_x0000_i1025" alt="" style="width:176pt;height:112pt;mso-width-percent:0;mso-height-percent:0;mso-width-percent:0;mso-height-percent:0" o:ole="" o:preferrelative="t" stroked="f">
+            <v:imagedata r:id="rId19" o:title=""/>
+          </v:rect>
+          <o:OLEObject Type="Embed" ProgID="StaticDib" ShapeID="rectole0000000004" DrawAspect="Content" ObjectID="_1698450480" r:id="rId20"/>
+        </w:object>
+      </w:r>
+    </w:p>
     <w:sectPr>
       <w:pgSz w:w="11900" w:h="16840"/>
       <w:pgMar w:top="1440" w:right="1440" w:bottom="1440" w:left="1440" w:header="708" w:footer="708" w:gutter="0"/>

</xml_diff>